<commit_message>
Modifiche effettuate a tutto
</commit_message>
<xml_diff>
--- a/Integrazioni e Correzioni relative all'architettura e ai contenuti del Sito.docx
+++ b/Integrazioni e Correzioni relative all'architettura e ai contenuti del Sito.docx
@@ -11,19 +11,7 @@
         </w:numPr>
       </w:pPr>
       <w:r>
-        <w:t>Nella pagina social, andare a modificare il colore delle scritte</w:t>
-      </w:r>
-    </w:p>
-    <w:p>
-      <w:pPr>
-        <w:pStyle w:val="Paragrafoelenco"/>
-        <w:numPr>
-          <w:ilvl w:val="0"/>
-          <w:numId w:val="17"/>
-        </w:numPr>
-      </w:pPr>
-      <w:r>
-        <w:t xml:space="preserve">Andare a modificare nel </w:t>
+        <w:t xml:space="preserve">Modificare nel </w:t>
       </w:r>
       <w:proofErr w:type="spellStart"/>
       <w:r>
@@ -31,7 +19,7 @@
       </w:r>
       <w:proofErr w:type="spellEnd"/>
       <w:r>
-        <w:t xml:space="preserve"> la scritta dell’università</w:t>
+        <w:t xml:space="preserve"> la scritta Università delle tre età a Università delle Tre Età.</w:t>
       </w:r>
     </w:p>
     <w:p>
@@ -43,7 +31,7 @@
         </w:numPr>
       </w:pPr>
       <w:r>
-        <w:t xml:space="preserve">Nella pagina CHI SIAMO andar a modificare il </w:t>
+        <w:t xml:space="preserve">Modificare nella pagina chi siamo la parte del </w:t>
       </w:r>
       <w:proofErr w:type="spellStart"/>
       <w:r>
@@ -51,7 +39,7 @@
       </w:r>
       <w:proofErr w:type="spellEnd"/>
       <w:r>
-        <w:t xml:space="preserve"> per il telefono</w:t>
+        <w:t xml:space="preserve"> per il telefono </w:t>
       </w:r>
     </w:p>
     <w:p>
@@ -63,7 +51,7 @@
         </w:numPr>
       </w:pPr>
       <w:r>
-        <w:t xml:space="preserve">Nella pagina ISCRIZIONE guardare il movimento del </w:t>
+        <w:t xml:space="preserve">Modificare nei tutti i </w:t>
       </w:r>
       <w:proofErr w:type="spellStart"/>
       <w:r>
@@ -71,8 +59,74 @@
       </w:r>
       <w:proofErr w:type="spellEnd"/>
       <w:r>
-        <w:t xml:space="preserve"> di tutta la pagina</w:t>
+        <w:t xml:space="preserve"> il mio nome da </w:t>
       </w:r>
+      <w:proofErr w:type="spellStart"/>
+      <w:r>
+        <w:t>spigarelli</w:t>
+      </w:r>
+      <w:proofErr w:type="spellEnd"/>
+      <w:r>
+        <w:t xml:space="preserve"> </w:t>
+      </w:r>
+      <w:proofErr w:type="spellStart"/>
+      <w:r>
+        <w:t>davide</w:t>
+      </w:r>
+      <w:proofErr w:type="spellEnd"/>
+      <w:r>
+        <w:t xml:space="preserve"> a </w:t>
+      </w:r>
+      <w:proofErr w:type="spellStart"/>
+      <w:r>
+        <w:t>davide</w:t>
+      </w:r>
+      <w:proofErr w:type="spellEnd"/>
+      <w:r>
+        <w:t xml:space="preserve"> </w:t>
+      </w:r>
+      <w:proofErr w:type="spellStart"/>
+      <w:r>
+        <w:t>spigarelli</w:t>
+      </w:r>
+      <w:proofErr w:type="spellEnd"/>
+    </w:p>
+    <w:p>
+      <w:pPr>
+        <w:pStyle w:val="Paragrafoelenco"/>
+        <w:numPr>
+          <w:ilvl w:val="0"/>
+          <w:numId w:val="17"/>
+        </w:numPr>
+      </w:pPr>
+      <w:r>
+        <w:t xml:space="preserve">Modificare il </w:t>
+      </w:r>
+      <w:proofErr w:type="spellStart"/>
+      <w:r>
+        <w:t>form</w:t>
+      </w:r>
+      <w:proofErr w:type="spellEnd"/>
+      <w:r>
+        <w:t xml:space="preserve"> di </w:t>
+      </w:r>
+      <w:proofErr w:type="spellStart"/>
+      <w:r>
+        <w:t>google</w:t>
+      </w:r>
+      <w:proofErr w:type="spellEnd"/>
+      <w:r>
+        <w:t xml:space="preserve"> nel sito per la visualizzazione nei telefoni </w:t>
+      </w:r>
+    </w:p>
+    <w:p>
+      <w:pPr>
+        <w:pStyle w:val="Paragrafoelenco"/>
+        <w:numPr>
+          <w:ilvl w:val="0"/>
+          <w:numId w:val="17"/>
+        </w:numPr>
+      </w:pPr>
     </w:p>
     <w:sectPr>
       <w:pgSz w:w="11906" w:h="16838"/>

</xml_diff>

<commit_message>
Modificater pagine corsi,galleria,iscrizioni con aggiornamenti su whatsapp
</commit_message>
<xml_diff>
--- a/Integrazioni e Correzioni relative all'architettura e ai contenuti del Sito.docx
+++ b/Integrazioni e Correzioni relative all'architettura e ai contenuti del Sito.docx
@@ -5,127 +5,6 @@
     <w:p>
       <w:pPr>
         <w:pStyle w:val="Paragrafoelenco"/>
-        <w:numPr>
-          <w:ilvl w:val="0"/>
-          <w:numId w:val="17"/>
-        </w:numPr>
-      </w:pPr>
-      <w:r>
-        <w:t xml:space="preserve">Modificare nel </w:t>
-      </w:r>
-      <w:proofErr w:type="spellStart"/>
-      <w:r>
-        <w:t>footer</w:t>
-      </w:r>
-      <w:proofErr w:type="spellEnd"/>
-      <w:r>
-        <w:t xml:space="preserve"> la scritta Università delle tre età a Università delle Tre Età.</w:t>
-      </w:r>
-    </w:p>
-    <w:p>
-      <w:pPr>
-        <w:pStyle w:val="Paragrafoelenco"/>
-        <w:numPr>
-          <w:ilvl w:val="0"/>
-          <w:numId w:val="17"/>
-        </w:numPr>
-      </w:pPr>
-      <w:r>
-        <w:t xml:space="preserve">Modificare nella pagina chi siamo la parte del </w:t>
-      </w:r>
-      <w:proofErr w:type="spellStart"/>
-      <w:r>
-        <w:t>footer</w:t>
-      </w:r>
-      <w:proofErr w:type="spellEnd"/>
-      <w:r>
-        <w:t xml:space="preserve"> per il telefono </w:t>
-      </w:r>
-    </w:p>
-    <w:p>
-      <w:pPr>
-        <w:pStyle w:val="Paragrafoelenco"/>
-        <w:numPr>
-          <w:ilvl w:val="0"/>
-          <w:numId w:val="17"/>
-        </w:numPr>
-      </w:pPr>
-      <w:r>
-        <w:t xml:space="preserve">Modificare nei tutti i </w:t>
-      </w:r>
-      <w:proofErr w:type="spellStart"/>
-      <w:r>
-        <w:t>footer</w:t>
-      </w:r>
-      <w:proofErr w:type="spellEnd"/>
-      <w:r>
-        <w:t xml:space="preserve"> il mio nome da </w:t>
-      </w:r>
-      <w:proofErr w:type="spellStart"/>
-      <w:r>
-        <w:t>spigarelli</w:t>
-      </w:r>
-      <w:proofErr w:type="spellEnd"/>
-      <w:r>
-        <w:t xml:space="preserve"> </w:t>
-      </w:r>
-      <w:proofErr w:type="spellStart"/>
-      <w:r>
-        <w:t>davide</w:t>
-      </w:r>
-      <w:proofErr w:type="spellEnd"/>
-      <w:r>
-        <w:t xml:space="preserve"> a </w:t>
-      </w:r>
-      <w:proofErr w:type="spellStart"/>
-      <w:r>
-        <w:t>davide</w:t>
-      </w:r>
-      <w:proofErr w:type="spellEnd"/>
-      <w:r>
-        <w:t xml:space="preserve"> </w:t>
-      </w:r>
-      <w:proofErr w:type="spellStart"/>
-      <w:r>
-        <w:t>spigarelli</w:t>
-      </w:r>
-      <w:proofErr w:type="spellEnd"/>
-    </w:p>
-    <w:p>
-      <w:pPr>
-        <w:pStyle w:val="Paragrafoelenco"/>
-        <w:numPr>
-          <w:ilvl w:val="0"/>
-          <w:numId w:val="17"/>
-        </w:numPr>
-      </w:pPr>
-      <w:r>
-        <w:t xml:space="preserve">Modificare il </w:t>
-      </w:r>
-      <w:proofErr w:type="spellStart"/>
-      <w:r>
-        <w:t>form</w:t>
-      </w:r>
-      <w:proofErr w:type="spellEnd"/>
-      <w:r>
-        <w:t xml:space="preserve"> di </w:t>
-      </w:r>
-      <w:proofErr w:type="spellStart"/>
-      <w:r>
-        <w:t>google</w:t>
-      </w:r>
-      <w:proofErr w:type="spellEnd"/>
-      <w:r>
-        <w:t xml:space="preserve"> nel sito per la visualizzazione nei telefoni </w:t>
-      </w:r>
-    </w:p>
-    <w:p>
-      <w:pPr>
-        <w:pStyle w:val="Paragrafoelenco"/>
-        <w:numPr>
-          <w:ilvl w:val="0"/>
-          <w:numId w:val="17"/>
-        </w:numPr>
       </w:pPr>
     </w:p>
     <w:sectPr>

</xml_diff>